<commit_message>
fix legend version 8
</commit_message>
<xml_diff>
--- a/docs/report-v8.docx
+++ b/docs/report-v8.docx
@@ -1272,7 +1272,7 @@
           <w:noProof/>
         </w:rPr>
         <w:drawing>
-          <wp:inline distT="0" distB="0" distL="0" distR="0" wp14:anchorId="29F00649" wp14:editId="782DD973">
+          <wp:inline distT="0" distB="0" distL="0" distR="0" wp14:anchorId="55E2B6FF" wp14:editId="75932A0D">
             <wp:extent cx="5943600" cy="2627630"/>
             <wp:effectExtent l="0" t="0" r="0" b="0"/>
             <wp:docPr id="14" name="image5.png" descr="A picture containing text, screenshot, font, number&#10;&#10;Description automatically generated"/>
@@ -2235,7 +2235,7 @@
           <w:noProof/>
         </w:rPr>
         <w:drawing>
-          <wp:inline distT="0" distB="0" distL="0" distR="0" wp14:anchorId="11FBF872" wp14:editId="0A76D940">
+          <wp:inline distT="0" distB="0" distL="0" distR="0" wp14:anchorId="29C137A0" wp14:editId="747FB530">
             <wp:extent cx="5943600" cy="4086225"/>
             <wp:effectExtent l="0" t="0" r="0" b="0"/>
             <wp:docPr id="16" name="image1.png" descr="A picture containing text, screenshot, rectangle, line&#10;&#10;Description automatically generated"/>
@@ -2286,7 +2286,7 @@
       <w:sdt>
         <w:sdtPr>
           <w:tag w:val="goog_rdk_0"/>
-          <w:id w:val="-866906303"/>
+          <w:id w:val="1053967318"/>
         </w:sdtPr>
         <w:sdtContent>
           <w:commentRangeStart w:id="0"/>
@@ -2433,7 +2433,7 @@
         </w:rPr>
         <w:lastRenderedPageBreak/>
         <w:drawing>
-          <wp:inline distT="0" distB="0" distL="0" distR="0" wp14:anchorId="0C7929B2" wp14:editId="1F41430B">
+          <wp:inline distT="0" distB="0" distL="0" distR="0" wp14:anchorId="6256D7E3" wp14:editId="38A51D92">
             <wp:extent cx="5943600" cy="4245610"/>
             <wp:effectExtent l="0" t="0" r="0" b="0"/>
             <wp:docPr id="15" name="image4.png" descr="A graph of a graph of a graph of a graph of a graph of a graph of a graph of a graph of a graph of a graph of a graph of a graph of a graph of&#10;&#10;Description automatically generated with low confidence"/>
@@ -2604,7 +2604,7 @@
         </w:rPr>
         <w:lastRenderedPageBreak/>
         <w:drawing>
-          <wp:inline distT="0" distB="0" distL="0" distR="0" wp14:anchorId="25B5CB5F" wp14:editId="4A47D533">
+          <wp:inline distT="0" distB="0" distL="0" distR="0" wp14:anchorId="316C386A" wp14:editId="1FBD1433">
             <wp:extent cx="5943600" cy="4245610"/>
             <wp:effectExtent l="0" t="0" r="0" b="0"/>
             <wp:docPr id="18" name="image3.png" descr="A screenshot of a graph&#10;&#10;Description automatically generated with low confidence"/>
@@ -2653,7 +2653,7 @@
       <w:sdt>
         <w:sdtPr>
           <w:tag w:val="goog_rdk_1"/>
-          <w:id w:val="-953245541"/>
+          <w:id w:val="-1813313476"/>
         </w:sdtPr>
         <w:sdtContent>
           <w:commentRangeStart w:id="1"/>
@@ -2892,7 +2892,7 @@
           <w:noProof/>
         </w:rPr>
         <w:drawing>
-          <wp:inline distT="0" distB="0" distL="0" distR="0" wp14:anchorId="40CAEFA0" wp14:editId="4457AEC2">
+          <wp:inline distT="0" distB="0" distL="0" distR="0" wp14:anchorId="33BCAC43" wp14:editId="682967F8">
             <wp:extent cx="5943600" cy="4245610"/>
             <wp:effectExtent l="0" t="0" r="0" b="0"/>
             <wp:docPr id="17" name="image2.png" descr="A picture containing text, screenshot, display, diagram&#10;&#10;Description automatically generated"/>
@@ -2940,7 +2940,7 @@
       <w:sdt>
         <w:sdtPr>
           <w:tag w:val="goog_rdk_2"/>
-          <w:id w:val="252787631"/>
+          <w:id w:val="790174867"/>
         </w:sdtPr>
         <w:sdtContent>
           <w:commentRangeStart w:id="2"/>
@@ -3217,6 +3217,7 @@
         <w:pStyle w:val="Heading1"/>
       </w:pPr>
       <w:r>
+        <w:lastRenderedPageBreak/>
         <w:t>Appendix A. Alec &amp; Rachel Amundson, Osage IA</w:t>
       </w:r>
     </w:p>
@@ -3306,7 +3307,7 @@
       <w:sdt>
         <w:sdtPr>
           <w:tag w:val="goog_rdk_3"/>
-          <w:id w:val="-671016945"/>
+          <w:id w:val="1780836752"/>
         </w:sdtPr>
         <w:sdtContent>
           <w:commentRangeStart w:id="3"/>
@@ -3315,7 +3316,7 @@
       <w:sdt>
         <w:sdtPr>
           <w:tag w:val="goog_rdk_4"/>
-          <w:id w:val="912819436"/>
+          <w:id w:val="124898856"/>
         </w:sdtPr>
         <w:sdtContent>
           <w:commentRangeStart w:id="4"/>
@@ -3526,6 +3527,7 @@
         <w:pStyle w:val="Heading1"/>
       </w:pPr>
       <w:r>
+        <w:lastRenderedPageBreak/>
         <w:t>Appendix B. Nathan Anderson, Aurelia IA</w:t>
       </w:r>
     </w:p>
@@ -3565,7 +3567,7 @@
       <w:sdt>
         <w:sdtPr>
           <w:tag w:val="goog_rdk_5"/>
-          <w:id w:val="669686655"/>
+          <w:id w:val="-1799137785"/>
         </w:sdtPr>
         <w:sdtContent>
           <w:commentRangeStart w:id="5"/>
@@ -3784,6 +3786,7 @@
         <w:pStyle w:val="Heading1"/>
       </w:pPr>
       <w:r>
+        <w:lastRenderedPageBreak/>
         <w:t>Appendix C. Jon Bakehouse, Hastings IA</w:t>
       </w:r>
     </w:p>
@@ -4036,6 +4039,7 @@
         <w:pStyle w:val="Heading1"/>
       </w:pPr>
       <w:r>
+        <w:lastRenderedPageBreak/>
         <w:t>Appendix D. Pete Bardole, Jefferson IA</w:t>
       </w:r>
     </w:p>
@@ -4262,6 +4266,9 @@
       </w:pPr>
       <w:r>
         <w:br w:type="page"/>
+      </w:r>
+      <w:r>
+        <w:lastRenderedPageBreak/>
         <w:t>Appendix E. Sam Bennett, Galva IA</w:t>
       </w:r>
     </w:p>
@@ -4516,6 +4523,7 @@
         <w:pStyle w:val="Heading1"/>
       </w:pPr>
       <w:r>
+        <w:lastRenderedPageBreak/>
         <w:t>Appendix F. Vaughn Borchardt, Fenton IA</w:t>
       </w:r>
     </w:p>
@@ -4766,6 +4774,7 @@
         <w:pStyle w:val="Heading1"/>
       </w:pPr>
       <w:r>
+        <w:lastRenderedPageBreak/>
         <w:t>Appendix G. Jack Boyer, Reinbeck IA</w:t>
       </w:r>
     </w:p>
@@ -5002,6 +5011,9 @@
       </w:pPr>
       <w:r>
         <w:br w:type="page"/>
+      </w:r>
+      <w:r>
+        <w:lastRenderedPageBreak/>
         <w:t>Appendix H. Chris Deal, Jefferson IA</w:t>
       </w:r>
     </w:p>
@@ -5274,6 +5286,7 @@
         <w:pStyle w:val="Heading1"/>
       </w:pPr>
       <w:r>
+        <w:lastRenderedPageBreak/>
         <w:t>Appendix I. Wade Dooley, Albion IA</w:t>
       </w:r>
     </w:p>
@@ -5523,6 +5536,9 @@
       </w:pPr>
       <w:r>
         <w:br w:type="page"/>
+      </w:r>
+      <w:r>
+        <w:lastRenderedPageBreak/>
         <w:t>Appendix J. Bill Frederick, Jefferson IA</w:t>
       </w:r>
     </w:p>
@@ -5771,6 +5787,9 @@
       </w:pPr>
       <w:r>
         <w:br w:type="page"/>
+      </w:r>
+      <w:r>
+        <w:lastRenderedPageBreak/>
         <w:t>Appendix K. Wayne Fredericks, Osage IA</w:t>
       </w:r>
     </w:p>
@@ -6014,6 +6033,7 @@
         <w:pStyle w:val="Heading1"/>
       </w:pPr>
       <w:r>
+        <w:lastRenderedPageBreak/>
         <w:t>Appendix L. Robert Harvey, Redfield IA</w:t>
       </w:r>
     </w:p>
@@ -6261,6 +6281,7 @@
         <w:pStyle w:val="Heading1"/>
       </w:pPr>
       <w:r>
+        <w:lastRenderedPageBreak/>
         <w:t>Appendix M. Kevin Prevo, Bloomfield IA</w:t>
       </w:r>
     </w:p>
@@ -6517,6 +6538,7 @@
         <w:pStyle w:val="Heading1"/>
       </w:pPr>
       <w:r>
+        <w:lastRenderedPageBreak/>
         <w:t>Appendix N. Tim Sieren, Keota IA</w:t>
       </w:r>
     </w:p>
@@ -6756,6 +6778,9 @@
       </w:pPr>
       <w:r>
         <w:br w:type="page"/>
+      </w:r>
+      <w:r>
+        <w:lastRenderedPageBreak/>
         <w:t>Appendix O. Kevin Veenstra, Grinnell IA (two trials)</w:t>
       </w:r>
     </w:p>
@@ -7030,6 +7055,7 @@
           <w:sz w:val="22"/>
           <w:szCs w:val="22"/>
         </w:rPr>
+        <w:lastRenderedPageBreak/>
         <w:t>Appendix P. Marissa Waldo, Cascade IA</w:t>
       </w:r>
     </w:p>
@@ -7316,6 +7342,7 @@
         <w:pStyle w:val="Heading1"/>
       </w:pPr>
       <w:r>
+        <w:lastRenderedPageBreak/>
         <w:t>Appendix Q. Detailed Methods</w:t>
       </w:r>
     </w:p>
@@ -7341,7 +7368,7 @@
       <w:sdt>
         <w:sdtPr>
           <w:tag w:val="goog_rdk_6"/>
-          <w:id w:val="-1303611722"/>
+          <w:id w:val="-101581787"/>
         </w:sdtPr>
         <w:sdtContent>
           <w:commentRangeStart w:id="6"/>
@@ -7403,7 +7430,11 @@
     </w:p>
     <w:p>
       <w:r>
-        <w:t xml:space="preserve">To provide context for each trial’s temperatures, the historical mean temperature for month at a given site was calculated using the historical weather dataset. The historical value was subtracted from the trial year average temperature for that month to provide an estimate of the deviation from average conditions. For example, in Galva, Iowa the historical average temperature in April is 48 deg F. In 2022, the month of April had an average temperature of 44 deg F, resulting in a deviation of -4 deg F (cooler than average). To provide context for precipitation, the cumulative precipitation up to a given day was calculated for each year separately. The historical value was calculated as the average cumulative precipitation received up to a given calendar day. Like the temperature deviation calculation, this historical mean was subtracted from the cumulative precipitation for each calendar day in 2022. Continuing with the Galva, Iowa example, Galva historically receives an average of 11 inches of precipitation from January 1 through June 1. In 2022, Galva had received 10.6 inches, for a deviation of -0.4 inches (drier than average).      </w:t>
+        <w:t xml:space="preserve">To provide context for each trial’s temperatures, the historical mean temperature for month at a given site was calculated using the historical weather dataset. The historical value was subtracted from the trial year average temperature for that month to provide an estimate of the deviation from average conditions. For example, in Galva, Iowa the historical average temperature in April is 48 deg F. In 2022, the month of April had an average temperature of 44 deg F, resulting in a deviation of -4 deg F (cooler than average). To provide context for precipitation, the cumulative precipitation up to a given day was calculated for each year separately. The historical value was calculated as the average cumulative precipitation received up to a given calendar day. Like the temperature deviation calculation, this historical mean was subtracted from the cumulative precipitation for each calendar day in 2022. Continuing with the Galva, Iowa example, Galva historically receives an average of 11 inches of </w:t>
+      </w:r>
+      <w:r>
+        <w:lastRenderedPageBreak/>
+        <w:t xml:space="preserve">precipitation from January 1 through June 1. In 2022, Galva had received 10.6 inches, for a deviation of -0.4 inches (drier than average).      </w:t>
       </w:r>
     </w:p>
     <w:p/>
@@ -7918,22 +7949,22 @@
 
 <file path=word/commentsIds.xml><?xml version="1.0" encoding="utf-8"?>
 <w16cid:commentsIds xmlns:wpc="http://schemas.microsoft.com/office/word/2010/wordprocessingCanvas" xmlns:cx="http://schemas.microsoft.com/office/drawing/2014/chartex" xmlns:cx1="http://schemas.microsoft.com/office/drawing/2015/9/8/chartex" xmlns:cx2="http://schemas.microsoft.com/office/drawing/2015/10/21/chartex" xmlns:cx3="http://schemas.microsoft.com/office/drawing/2016/5/9/chartex" xmlns:cx4="http://schemas.microsoft.com/office/drawing/2016/5/10/chartex" xmlns:cx5="http://schemas.microsoft.com/office/drawing/2016/5/11/chartex" xmlns:cx6="http://schemas.microsoft.com/office/drawing/2016/5/12/chartex" xmlns:cx7="http://schemas.microsoft.com/office/drawing/2016/5/13/chartex" xmlns:cx8="http://schemas.microsoft.com/office/drawing/2016/5/14/chartex" xmlns:mc="http://schemas.openxmlformats.org/markup-compatibility/2006" xmlns:aink="http://schemas.microsoft.com/office/drawing/2016/ink" xmlns:am3d="http://schemas.microsoft.com/office/drawing/2017/model3d" xmlns:o="urn:schemas-microsoft-com:office:office" xmlns:oel="http://schemas.microsoft.com/office/2019/extlst" xmlns:r="http://schemas.openxmlformats.org/officeDocument/2006/relationships" xmlns:m="http://schemas.openxmlformats.org/officeDocument/2006/math" xmlns:v="urn:schemas-microsoft-com:vml" xmlns:wp14="http://schemas.microsoft.com/office/word/2010/wordprocessingDrawing" xmlns:wp="http://schemas.openxmlformats.org/drawingml/2006/wordprocessingDrawing" xmlns:w10="urn:schemas-microsoft-com:office:word" xmlns:w="http://schemas.openxmlformats.org/wordprocessingml/2006/main" xmlns:w14="http://schemas.microsoft.com/office/word/2010/wordml" xmlns:w15="http://schemas.microsoft.com/office/word/2012/wordml" xmlns:w16cex="http://schemas.microsoft.com/office/word/2018/wordml/cex" xmlns:w16cid="http://schemas.microsoft.com/office/word/2016/wordml/cid" xmlns:w16="http://schemas.microsoft.com/office/word/2018/wordml" xmlns:w16du="http://schemas.microsoft.com/office/word/2023/wordml/word16du" xmlns:w16sdtdh="http://schemas.microsoft.com/office/word/2020/wordml/sdtdatahash" xmlns:w16se="http://schemas.microsoft.com/office/word/2015/wordml/symex" xmlns:wpg="http://schemas.microsoft.com/office/word/2010/wordprocessingGroup" xmlns:wpi="http://schemas.microsoft.com/office/word/2010/wordprocessingInk" xmlns:wne="http://schemas.microsoft.com/office/word/2006/wordml" xmlns:wps="http://schemas.microsoft.com/office/word/2010/wordprocessingShape" mc:Ignorable="w14 w15 w16se w16cid w16 w16cex w16sdtdh wp14">
-  <w16cid:commentId w16cid:paraId="000001A3" w16cid:durableId="283B2FA5"/>
-  <w16cid:commentId w16cid:paraId="000001A4" w16cid:durableId="283B2FA4"/>
-  <w16cid:commentId w16cid:paraId="000001A0" w16cid:durableId="283B2FA3"/>
-  <w16cid:commentId w16cid:paraId="0000019E" w16cid:durableId="283B2FA2"/>
-  <w16cid:commentId w16cid:paraId="0000019F" w16cid:durableId="283B2FA1"/>
-  <w16cid:commentId w16cid:paraId="000001A2" w16cid:durableId="283B2FA0"/>
-  <w16cid:commentId w16cid:paraId="000001A1" w16cid:durableId="283B2F9F"/>
+  <w16cid:commentId w16cid:paraId="000001A3" w16cid:durableId="283B3195"/>
+  <w16cid:commentId w16cid:paraId="000001A4" w16cid:durableId="283B3194"/>
+  <w16cid:commentId w16cid:paraId="000001A0" w16cid:durableId="283B3193"/>
+  <w16cid:commentId w16cid:paraId="0000019E" w16cid:durableId="283B3192"/>
+  <w16cid:commentId w16cid:paraId="0000019F" w16cid:durableId="283B3191"/>
+  <w16cid:commentId w16cid:paraId="000001A2" w16cid:durableId="283B3190"/>
+  <w16cid:commentId w16cid:paraId="000001A1" w16cid:durableId="283B318F"/>
 </w16cid:commentsIds>
 </file>
 
 <file path=word/numbering.xml><?xml version="1.0" encoding="utf-8"?>
 <w:numbering xmlns:wpc="http://schemas.microsoft.com/office/word/2010/wordprocessingCanvas" xmlns:cx="http://schemas.microsoft.com/office/drawing/2014/chartex" xmlns:cx1="http://schemas.microsoft.com/office/drawing/2015/9/8/chartex" xmlns:cx2="http://schemas.microsoft.com/office/drawing/2015/10/21/chartex" xmlns:cx3="http://schemas.microsoft.com/office/drawing/2016/5/9/chartex" xmlns:cx4="http://schemas.microsoft.com/office/drawing/2016/5/10/chartex" xmlns:cx5="http://schemas.microsoft.com/office/drawing/2016/5/11/chartex" xmlns:cx6="http://schemas.microsoft.com/office/drawing/2016/5/12/chartex" xmlns:cx7="http://schemas.microsoft.com/office/drawing/2016/5/13/chartex" xmlns:cx8="http://schemas.microsoft.com/office/drawing/2016/5/14/chartex" xmlns:mc="http://schemas.openxmlformats.org/markup-compatibility/2006" xmlns:aink="http://schemas.microsoft.com/office/drawing/2016/ink" xmlns:am3d="http://schemas.microsoft.com/office/drawing/2017/model3d" xmlns:o="urn:schemas-microsoft-com:office:office" xmlns:oel="http://schemas.microsoft.com/office/2019/extlst" xmlns:r="http://schemas.openxmlformats.org/officeDocument/2006/relationships" xmlns:m="http://schemas.openxmlformats.org/officeDocument/2006/math" xmlns:v="urn:schemas-microsoft-com:vml" xmlns:wp14="http://schemas.microsoft.com/office/word/2010/wordprocessingDrawing" xmlns:wp="http://schemas.openxmlformats.org/drawingml/2006/wordprocessingDrawing" xmlns:w10="urn:schemas-microsoft-com:office:word" xmlns:w="http://schemas.openxmlformats.org/wordprocessingml/2006/main" xmlns:w14="http://schemas.microsoft.com/office/word/2010/wordml" xmlns:w15="http://schemas.microsoft.com/office/word/2012/wordml" xmlns:w16cex="http://schemas.microsoft.com/office/word/2018/wordml/cex" xmlns:w16cid="http://schemas.microsoft.com/office/word/2016/wordml/cid" xmlns:w16="http://schemas.microsoft.com/office/word/2018/wordml" xmlns:w16du="http://schemas.microsoft.com/office/word/2023/wordml/word16du" xmlns:w16sdtdh="http://schemas.microsoft.com/office/word/2020/wordml/sdtdatahash" xmlns:w16se="http://schemas.microsoft.com/office/word/2015/wordml/symex" xmlns:wpg="http://schemas.microsoft.com/office/word/2010/wordprocessingGroup" xmlns:wpi="http://schemas.microsoft.com/office/word/2010/wordprocessingInk" xmlns:wne="http://schemas.microsoft.com/office/word/2006/wordml" xmlns:wps="http://schemas.microsoft.com/office/word/2010/wordprocessingShape" mc:Ignorable="w14 w15 w16se w16cid w16 w16cex w16sdtdh wp14">
   <w:abstractNum w:abstractNumId="0" w15:restartNumberingAfterBreak="0">
-    <w:nsid w:val="00DE7BDF"/>
+    <w:nsid w:val="23F22242"/>
     <w:multiLevelType w:val="multilevel"/>
-    <w:tmpl w:val="D2A6DDB2"/>
+    <w:tmpl w:val="03949D20"/>
     <w:lvl w:ilvl="0">
       <w:start w:val="1"/>
       <w:numFmt w:val="bullet"/>
@@ -8062,9 +8093,9 @@
     </w:lvl>
   </w:abstractNum>
   <w:abstractNum w:abstractNumId="1" w15:restartNumberingAfterBreak="0">
-    <w:nsid w:val="50645E7F"/>
+    <w:nsid w:val="2C1559A0"/>
     <w:multiLevelType w:val="multilevel"/>
-    <w:tmpl w:val="D4BE18D8"/>
+    <w:tmpl w:val="0DDC25D8"/>
     <w:lvl w:ilvl="0">
       <w:start w:val="1"/>
       <w:numFmt w:val="bullet"/>
@@ -8193,95 +8224,9 @@
     </w:lvl>
   </w:abstractNum>
   <w:abstractNum w:abstractNumId="2" w15:restartNumberingAfterBreak="0">
-    <w:nsid w:val="5F854F33"/>
+    <w:nsid w:val="2CD93559"/>
     <w:multiLevelType w:val="multilevel"/>
-    <w:tmpl w:val="301894FC"/>
-    <w:lvl w:ilvl="0">
-      <w:start w:val="1"/>
-      <w:numFmt w:val="decimal"/>
-      <w:lvlText w:val="%1."/>
-      <w:lvlJc w:val="left"/>
-      <w:pPr>
-        <w:ind w:left="-280" w:hanging="360"/>
-      </w:pPr>
-    </w:lvl>
-    <w:lvl w:ilvl="1">
-      <w:start w:val="1"/>
-      <w:numFmt w:val="lowerLetter"/>
-      <w:lvlText w:val="%2."/>
-      <w:lvlJc w:val="left"/>
-      <w:pPr>
-        <w:ind w:left="440" w:hanging="360"/>
-      </w:pPr>
-    </w:lvl>
-    <w:lvl w:ilvl="2">
-      <w:start w:val="1"/>
-      <w:numFmt w:val="lowerRoman"/>
-      <w:lvlText w:val="%3."/>
-      <w:lvlJc w:val="right"/>
-      <w:pPr>
-        <w:ind w:left="1160" w:hanging="180"/>
-      </w:pPr>
-    </w:lvl>
-    <w:lvl w:ilvl="3">
-      <w:start w:val="1"/>
-      <w:numFmt w:val="decimal"/>
-      <w:lvlText w:val="%4."/>
-      <w:lvlJc w:val="left"/>
-      <w:pPr>
-        <w:ind w:left="1880" w:hanging="360"/>
-      </w:pPr>
-    </w:lvl>
-    <w:lvl w:ilvl="4">
-      <w:start w:val="1"/>
-      <w:numFmt w:val="lowerLetter"/>
-      <w:lvlText w:val="%5."/>
-      <w:lvlJc w:val="left"/>
-      <w:pPr>
-        <w:ind w:left="2600" w:hanging="360"/>
-      </w:pPr>
-    </w:lvl>
-    <w:lvl w:ilvl="5">
-      <w:start w:val="1"/>
-      <w:numFmt w:val="lowerRoman"/>
-      <w:lvlText w:val="%6."/>
-      <w:lvlJc w:val="right"/>
-      <w:pPr>
-        <w:ind w:left="3320" w:hanging="180"/>
-      </w:pPr>
-    </w:lvl>
-    <w:lvl w:ilvl="6">
-      <w:start w:val="1"/>
-      <w:numFmt w:val="decimal"/>
-      <w:lvlText w:val="%7."/>
-      <w:lvlJc w:val="left"/>
-      <w:pPr>
-        <w:ind w:left="4040" w:hanging="360"/>
-      </w:pPr>
-    </w:lvl>
-    <w:lvl w:ilvl="7">
-      <w:start w:val="1"/>
-      <w:numFmt w:val="lowerLetter"/>
-      <w:lvlText w:val="%8."/>
-      <w:lvlJc w:val="left"/>
-      <w:pPr>
-        <w:ind w:left="4760" w:hanging="360"/>
-      </w:pPr>
-    </w:lvl>
-    <w:lvl w:ilvl="8">
-      <w:start w:val="1"/>
-      <w:numFmt w:val="lowerRoman"/>
-      <w:lvlText w:val="%9."/>
-      <w:lvlJc w:val="right"/>
-      <w:pPr>
-        <w:ind w:left="5480" w:hanging="180"/>
-      </w:pPr>
-    </w:lvl>
-  </w:abstractNum>
-  <w:abstractNum w:abstractNumId="3" w15:restartNumberingAfterBreak="0">
-    <w:nsid w:val="609D3F8D"/>
-    <w:multiLevelType w:val="multilevel"/>
-    <w:tmpl w:val="ABD21002"/>
+    <w:tmpl w:val="D150828C"/>
     <w:lvl w:ilvl="0">
       <w:start w:val="1"/>
       <w:numFmt w:val="bullet"/>
@@ -8409,10 +8354,10 @@
       </w:rPr>
     </w:lvl>
   </w:abstractNum>
-  <w:abstractNum w:abstractNumId="4" w15:restartNumberingAfterBreak="0">
-    <w:nsid w:val="7FB472D6"/>
+  <w:abstractNum w:abstractNumId="3" w15:restartNumberingAfterBreak="0">
+    <w:nsid w:val="71FD5941"/>
     <w:multiLevelType w:val="multilevel"/>
-    <w:tmpl w:val="86F25F2A"/>
+    <w:tmpl w:val="96A6C55C"/>
     <w:lvl w:ilvl="0">
       <w:start w:val="1"/>
       <w:numFmt w:val="decimal"/>
@@ -8495,20 +8440,106 @@
       </w:pPr>
     </w:lvl>
   </w:abstractNum>
-  <w:num w:numId="1" w16cid:durableId="1755929296">
-    <w:abstractNumId w:val="0"/>
-  </w:num>
-  <w:num w:numId="2" w16cid:durableId="1358849152">
+  <w:abstractNum w:abstractNumId="4" w15:restartNumberingAfterBreak="0">
+    <w:nsid w:val="775A7B74"/>
+    <w:multiLevelType w:val="multilevel"/>
+    <w:tmpl w:val="B69279F6"/>
+    <w:lvl w:ilvl="0">
+      <w:start w:val="1"/>
+      <w:numFmt w:val="decimal"/>
+      <w:lvlText w:val="%1."/>
+      <w:lvlJc w:val="left"/>
+      <w:pPr>
+        <w:ind w:left="-280" w:hanging="360"/>
+      </w:pPr>
+    </w:lvl>
+    <w:lvl w:ilvl="1">
+      <w:start w:val="1"/>
+      <w:numFmt w:val="lowerLetter"/>
+      <w:lvlText w:val="%2."/>
+      <w:lvlJc w:val="left"/>
+      <w:pPr>
+        <w:ind w:left="440" w:hanging="360"/>
+      </w:pPr>
+    </w:lvl>
+    <w:lvl w:ilvl="2">
+      <w:start w:val="1"/>
+      <w:numFmt w:val="lowerRoman"/>
+      <w:lvlText w:val="%3."/>
+      <w:lvlJc w:val="right"/>
+      <w:pPr>
+        <w:ind w:left="1160" w:hanging="180"/>
+      </w:pPr>
+    </w:lvl>
+    <w:lvl w:ilvl="3">
+      <w:start w:val="1"/>
+      <w:numFmt w:val="decimal"/>
+      <w:lvlText w:val="%4."/>
+      <w:lvlJc w:val="left"/>
+      <w:pPr>
+        <w:ind w:left="1880" w:hanging="360"/>
+      </w:pPr>
+    </w:lvl>
+    <w:lvl w:ilvl="4">
+      <w:start w:val="1"/>
+      <w:numFmt w:val="lowerLetter"/>
+      <w:lvlText w:val="%5."/>
+      <w:lvlJc w:val="left"/>
+      <w:pPr>
+        <w:ind w:left="2600" w:hanging="360"/>
+      </w:pPr>
+    </w:lvl>
+    <w:lvl w:ilvl="5">
+      <w:start w:val="1"/>
+      <w:numFmt w:val="lowerRoman"/>
+      <w:lvlText w:val="%6."/>
+      <w:lvlJc w:val="right"/>
+      <w:pPr>
+        <w:ind w:left="3320" w:hanging="180"/>
+      </w:pPr>
+    </w:lvl>
+    <w:lvl w:ilvl="6">
+      <w:start w:val="1"/>
+      <w:numFmt w:val="decimal"/>
+      <w:lvlText w:val="%7."/>
+      <w:lvlJc w:val="left"/>
+      <w:pPr>
+        <w:ind w:left="4040" w:hanging="360"/>
+      </w:pPr>
+    </w:lvl>
+    <w:lvl w:ilvl="7">
+      <w:start w:val="1"/>
+      <w:numFmt w:val="lowerLetter"/>
+      <w:lvlText w:val="%8."/>
+      <w:lvlJc w:val="left"/>
+      <w:pPr>
+        <w:ind w:left="4760" w:hanging="360"/>
+      </w:pPr>
+    </w:lvl>
+    <w:lvl w:ilvl="8">
+      <w:start w:val="1"/>
+      <w:numFmt w:val="lowerRoman"/>
+      <w:lvlText w:val="%9."/>
+      <w:lvlJc w:val="right"/>
+      <w:pPr>
+        <w:ind w:left="5480" w:hanging="180"/>
+      </w:pPr>
+    </w:lvl>
+  </w:abstractNum>
+  <w:num w:numId="1" w16cid:durableId="1416245326">
     <w:abstractNumId w:val="2"/>
   </w:num>
-  <w:num w:numId="3" w16cid:durableId="859390819">
+  <w:num w:numId="2" w16cid:durableId="1312248739">
     <w:abstractNumId w:val="4"/>
   </w:num>
-  <w:num w:numId="4" w16cid:durableId="2143692361">
+  <w:num w:numId="3" w16cid:durableId="1701979264">
+    <w:abstractNumId w:val="3"/>
+  </w:num>
+  <w:num w:numId="4" w16cid:durableId="918909849">
     <w:abstractNumId w:val="1"/>
   </w:num>
-  <w:num w:numId="5" w16cid:durableId="1404568746">
-    <w:abstractNumId w:val="3"/>
+  <w:num w:numId="5" w16cid:durableId="704478707">
+    <w:abstractNumId w:val="0"/>
   </w:num>
 </w:numbering>
 </file>

</xml_diff>